<commit_message>
etat de l'art modifié
</commit_message>
<xml_diff>
--- a/Classification de Chiens et de Chats.docx
+++ b/Classification de Chiens et de Chats.docx
@@ -93,8 +93,36 @@
           <w:szCs w:val="96"/>
           <w:lang w:val="fr-FR"/>
         </w:rPr>
-        <w:t>Avec transfer learning</w:t>
-      </w:r>
+        <w:t xml:space="preserve">Avec </w:t>
+      </w:r>
+      <w:proofErr w:type="spellStart"/>
+      <w:r>
+        <w:rPr>
+          <w:sz w:val="96"/>
+          <w:szCs w:val="96"/>
+          <w:lang w:val="fr-FR"/>
+        </w:rPr>
+        <w:t>transfer</w:t>
+      </w:r>
+      <w:proofErr w:type="spellEnd"/>
+      <w:r>
+        <w:rPr>
+          <w:sz w:val="96"/>
+          <w:szCs w:val="96"/>
+          <w:lang w:val="fr-FR"/>
+        </w:rPr>
+        <w:t xml:space="preserve"> </w:t>
+      </w:r>
+      <w:proofErr w:type="spellStart"/>
+      <w:r>
+        <w:rPr>
+          <w:sz w:val="96"/>
+          <w:szCs w:val="96"/>
+          <w:lang w:val="fr-FR"/>
+        </w:rPr>
+        <w:t>learning</w:t>
+      </w:r>
+      <w:proofErr w:type="spellEnd"/>
     </w:p>
     <w:p>
       <w:pPr>
@@ -224,14 +252,25 @@
           <w:lang w:val="fr-FR"/>
         </w:rPr>
       </w:pPr>
-      <w:r>
-        <w:rPr>
-          <w:sz w:val="24"/>
-          <w:szCs w:val="24"/>
-          <w:lang w:val="fr-FR"/>
-        </w:rPr>
-        <w:t xml:space="preserve">Encdrant : </w:t>
-      </w:r>
+      <w:proofErr w:type="spellStart"/>
+      <w:r>
+        <w:rPr>
+          <w:sz w:val="24"/>
+          <w:szCs w:val="24"/>
+          <w:lang w:val="fr-FR"/>
+        </w:rPr>
+        <w:t>Encdrant</w:t>
+      </w:r>
+      <w:proofErr w:type="spellEnd"/>
+      <w:r>
+        <w:rPr>
+          <w:sz w:val="24"/>
+          <w:szCs w:val="24"/>
+          <w:lang w:val="fr-FR"/>
+        </w:rPr>
+        <w:t xml:space="preserve"> : </w:t>
+      </w:r>
+      <w:proofErr w:type="gramStart"/>
       <w:r>
         <w:rPr>
           <w:sz w:val="24"/>
@@ -248,6 +287,7 @@
         </w:rPr>
         <w:t>.BOUYO</w:t>
       </w:r>
+      <w:proofErr w:type="gramEnd"/>
     </w:p>
     <w:sdt>
       <w:sdtPr>
@@ -1991,6 +2031,7 @@
         </w:rPr>
         <w:t>« </w:t>
       </w:r>
+      <w:proofErr w:type="spellStart"/>
       <w:r>
         <w:rPr>
           <w:rFonts w:cs="Calibri"/>
@@ -2000,6 +2041,7 @@
         </w:rPr>
         <w:t>backend</w:t>
       </w:r>
+      <w:proofErr w:type="spellEnd"/>
       <w:r>
         <w:rPr>
           <w:rFonts w:cs="Calibri"/>
@@ -2027,6 +2069,7 @@
         </w:rPr>
         <w:t>« </w:t>
       </w:r>
+      <w:proofErr w:type="spellStart"/>
       <w:r>
         <w:rPr>
           <w:rFonts w:cs="Calibri"/>
@@ -2036,6 +2079,7 @@
         </w:rPr>
         <w:t>frontend</w:t>
       </w:r>
+      <w:proofErr w:type="spellEnd"/>
       <w:r>
         <w:rPr>
           <w:rFonts w:cs="Calibri"/>
@@ -2113,7 +2157,69 @@
           <w:rFonts w:asciiTheme="minorHAnsi" w:hAnsiTheme="minorHAnsi"/>
           <w:lang w:val="fr-FR"/>
         </w:rPr>
-        <w:t>Dans le cadre de ce projet, nous avons exploré différentes technologies et méthodes pour la création, l'intégration et le déploiement d'une API de classification d'images. Nous avons principalement utilisé Flask pour le développement de l'API, Streamlit pour la création de l'interface utilisateur et Google Cloud Platform (GCP) pour le déploiement. Cette section présente un aperçu des recherches et des pratiques actuelles dans ces domaines.</w:t>
+        <w:t xml:space="preserve">Différentes </w:t>
+      </w:r>
+      <w:r>
+        <w:rPr>
+          <w:rFonts w:asciiTheme="minorHAnsi" w:hAnsiTheme="minorHAnsi"/>
+          <w:lang w:val="fr-FR"/>
+        </w:rPr>
+        <w:t xml:space="preserve">technologies et méthodes </w:t>
+      </w:r>
+      <w:r>
+        <w:rPr>
+          <w:rFonts w:asciiTheme="minorHAnsi" w:hAnsiTheme="minorHAnsi"/>
+          <w:lang w:val="fr-FR"/>
+        </w:rPr>
+        <w:t xml:space="preserve">sont disponibles </w:t>
+      </w:r>
+      <w:r>
+        <w:rPr>
+          <w:rFonts w:asciiTheme="minorHAnsi" w:hAnsiTheme="minorHAnsi"/>
+          <w:lang w:val="fr-FR"/>
+        </w:rPr>
+        <w:t xml:space="preserve">pour la création, l'intégration et le déploiement d'une API de classification d'images. </w:t>
+      </w:r>
+      <w:r>
+        <w:rPr>
+          <w:rFonts w:asciiTheme="minorHAnsi" w:hAnsiTheme="minorHAnsi"/>
+          <w:lang w:val="fr-FR"/>
+        </w:rPr>
+        <w:t xml:space="preserve">Principalement utilisé, il y’a </w:t>
+      </w:r>
+      <w:bookmarkStart w:id="3" w:name="_GoBack"/>
+      <w:bookmarkEnd w:id="3"/>
+      <w:proofErr w:type="spellStart"/>
+      <w:r>
+        <w:rPr>
+          <w:rFonts w:asciiTheme="minorHAnsi" w:hAnsiTheme="minorHAnsi"/>
+          <w:lang w:val="fr-FR"/>
+        </w:rPr>
+        <w:t>Flask</w:t>
+      </w:r>
+      <w:proofErr w:type="spellEnd"/>
+      <w:r>
+        <w:rPr>
+          <w:rFonts w:asciiTheme="minorHAnsi" w:hAnsiTheme="minorHAnsi"/>
+          <w:lang w:val="fr-FR"/>
+        </w:rPr>
+        <w:t xml:space="preserve"> pour le développement de l'API, </w:t>
+      </w:r>
+      <w:proofErr w:type="spellStart"/>
+      <w:r>
+        <w:rPr>
+          <w:rFonts w:asciiTheme="minorHAnsi" w:hAnsiTheme="minorHAnsi"/>
+          <w:lang w:val="fr-FR"/>
+        </w:rPr>
+        <w:t>Streamlit</w:t>
+      </w:r>
+      <w:proofErr w:type="spellEnd"/>
+      <w:r>
+        <w:rPr>
+          <w:rFonts w:asciiTheme="minorHAnsi" w:hAnsiTheme="minorHAnsi"/>
+          <w:lang w:val="fr-FR"/>
+        </w:rPr>
+        <w:t xml:space="preserve"> pour la création de l'interface utilisateur et Google Cloud Platform (GCP) pour le déploiement. Cette section présente un aperçu des recherches et des pratiques actuelles dans ces domaines.</w:t>
       </w:r>
     </w:p>
     <w:p>
@@ -2126,17 +2232,28 @@
           <w:lang w:val="fr-FR"/>
         </w:rPr>
       </w:pPr>
-      <w:bookmarkStart w:id="3" w:name="_Toc170232278"/>
-      <w:r>
-        <w:rPr>
-          <w:rFonts w:asciiTheme="minorHAnsi" w:hAnsiTheme="minorHAnsi"/>
-          <w:sz w:val="24"/>
-          <w:szCs w:val="24"/>
-          <w:lang w:val="fr-FR"/>
-        </w:rPr>
-        <w:t>2.2 Développement d'API avec Flask</w:t>
-      </w:r>
-      <w:bookmarkEnd w:id="3"/>
+      <w:bookmarkStart w:id="4" w:name="_Toc170232278"/>
+      <w:r>
+        <w:rPr>
+          <w:rFonts w:asciiTheme="minorHAnsi" w:hAnsiTheme="minorHAnsi"/>
+          <w:sz w:val="24"/>
+          <w:szCs w:val="24"/>
+          <w:lang w:val="fr-FR"/>
+        </w:rPr>
+        <w:t xml:space="preserve">2.2 Développement d'API avec </w:t>
+      </w:r>
+      <w:proofErr w:type="spellStart"/>
+      <w:r>
+        <w:rPr>
+          <w:rFonts w:asciiTheme="minorHAnsi" w:hAnsiTheme="minorHAnsi"/>
+          <w:sz w:val="24"/>
+          <w:szCs w:val="24"/>
+          <w:lang w:val="fr-FR"/>
+        </w:rPr>
+        <w:t>Flask</w:t>
+      </w:r>
+      <w:bookmarkEnd w:id="4"/>
+      <w:proofErr w:type="spellEnd"/>
     </w:p>
     <w:p>
       <w:pPr>
@@ -2153,7 +2270,27 @@
           <w:b w:val="0"/>
           <w:lang w:val="fr-FR"/>
         </w:rPr>
-        <w:t xml:space="preserve"> Flask </w:t>
+        <w:t xml:space="preserve"> </w:t>
+      </w:r>
+      <w:proofErr w:type="spellStart"/>
+      <w:r>
+        <w:rPr>
+          <w:rStyle w:val="lev"/>
+          <w:rFonts w:asciiTheme="minorHAnsi" w:hAnsiTheme="minorHAnsi"/>
+          <w:b w:val="0"/>
+          <w:lang w:val="fr-FR"/>
+        </w:rPr>
+        <w:t>Flask</w:t>
+      </w:r>
+      <w:proofErr w:type="spellEnd"/>
+      <w:r>
+        <w:rPr>
+          <w:rStyle w:val="lev"/>
+          <w:rFonts w:asciiTheme="minorHAnsi" w:hAnsiTheme="minorHAnsi"/>
+          <w:b w:val="0"/>
+          <w:lang w:val="fr-FR"/>
+        </w:rPr>
+        <w:t xml:space="preserve"> </w:t>
       </w:r>
       <w:r>
         <w:rPr>
@@ -2162,12 +2299,69 @@
         </w:rPr>
         <w:t xml:space="preserve">est un </w:t>
       </w:r>
-      <w:r>
-        <w:rPr>
-          <w:rFonts w:asciiTheme="minorHAnsi" w:hAnsiTheme="minorHAnsi"/>
-          <w:lang w:val="fr-FR"/>
-        </w:rPr>
-        <w:t>framework en Python, reconnu pour sa simplicité et sa flexibilité. Il est largement utilisé pour développer des applications web légères et des API RESTful. Flask permet aux développeurs de créer rapidement des endpoints et de gérer les requêtes HTTP de manière efficace.</w:t>
+      <w:proofErr w:type="spellStart"/>
+      <w:r>
+        <w:rPr>
+          <w:rFonts w:asciiTheme="minorHAnsi" w:hAnsiTheme="minorHAnsi"/>
+          <w:lang w:val="fr-FR"/>
+        </w:rPr>
+        <w:t>framework</w:t>
+      </w:r>
+      <w:proofErr w:type="spellEnd"/>
+      <w:r>
+        <w:rPr>
+          <w:rFonts w:asciiTheme="minorHAnsi" w:hAnsiTheme="minorHAnsi"/>
+          <w:lang w:val="fr-FR"/>
+        </w:rPr>
+        <w:t xml:space="preserve"> en Python, reconnu pour sa simplicité et sa flexibilité. Il est largement utilisé pour développer des applications web légères et des API </w:t>
+      </w:r>
+      <w:proofErr w:type="spellStart"/>
+      <w:r>
+        <w:rPr>
+          <w:rFonts w:asciiTheme="minorHAnsi" w:hAnsiTheme="minorHAnsi"/>
+          <w:lang w:val="fr-FR"/>
+        </w:rPr>
+        <w:t>RESTful</w:t>
+      </w:r>
+      <w:proofErr w:type="spellEnd"/>
+      <w:r>
+        <w:rPr>
+          <w:rFonts w:asciiTheme="minorHAnsi" w:hAnsiTheme="minorHAnsi"/>
+          <w:lang w:val="fr-FR"/>
+        </w:rPr>
+        <w:t xml:space="preserve">. </w:t>
+      </w:r>
+      <w:proofErr w:type="spellStart"/>
+      <w:r>
+        <w:rPr>
+          <w:rFonts w:asciiTheme="minorHAnsi" w:hAnsiTheme="minorHAnsi"/>
+          <w:lang w:val="fr-FR"/>
+        </w:rPr>
+        <w:t>Flask</w:t>
+      </w:r>
+      <w:proofErr w:type="spellEnd"/>
+      <w:r>
+        <w:rPr>
+          <w:rFonts w:asciiTheme="minorHAnsi" w:hAnsiTheme="minorHAnsi"/>
+          <w:lang w:val="fr-FR"/>
+        </w:rPr>
+        <w:t xml:space="preserve"> permet aux développeurs de créer rapidement des </w:t>
+      </w:r>
+      <w:proofErr w:type="spellStart"/>
+      <w:r>
+        <w:rPr>
+          <w:rFonts w:asciiTheme="minorHAnsi" w:hAnsiTheme="minorHAnsi"/>
+          <w:lang w:val="fr-FR"/>
+        </w:rPr>
+        <w:t>endpoints</w:t>
+      </w:r>
+      <w:proofErr w:type="spellEnd"/>
+      <w:r>
+        <w:rPr>
+          <w:rFonts w:asciiTheme="minorHAnsi" w:hAnsiTheme="minorHAnsi"/>
+          <w:lang w:val="fr-FR"/>
+        </w:rPr>
+        <w:t xml:space="preserve"> et de gérer les requêtes HTTP de manière efficace.</w:t>
       </w:r>
     </w:p>
     <w:p>
@@ -2192,7 +2386,103 @@
           <w:rFonts w:asciiTheme="minorHAnsi" w:hAnsiTheme="minorHAnsi"/>
           <w:lang w:val="fr-FR"/>
         </w:rPr>
-        <w:t xml:space="preserve"> : Selon les travaux de Miguel Grinberg et les ressources disponibles sur le site officiel de Flask, la construction d'une API REST nécessite la mise en place de routes spécifiques pour les opérations CRUD (Create, Read, Update, Delete). Dans le contexte de la classification d'images, une route POST pour recevoir les images et retourner les prédictions est essentielle. L'utilisation de bibliothèques comme TensorFlow pour le traitement des images et la prédiction au sein de Flask est courante et bien documentée.</w:t>
+        <w:t xml:space="preserve"> : Selon les travaux de Miguel </w:t>
+      </w:r>
+      <w:proofErr w:type="spellStart"/>
+      <w:r>
+        <w:rPr>
+          <w:rFonts w:asciiTheme="minorHAnsi" w:hAnsiTheme="minorHAnsi"/>
+          <w:lang w:val="fr-FR"/>
+        </w:rPr>
+        <w:t>Grinberg</w:t>
+      </w:r>
+      <w:proofErr w:type="spellEnd"/>
+      <w:r>
+        <w:rPr>
+          <w:rFonts w:asciiTheme="minorHAnsi" w:hAnsiTheme="minorHAnsi"/>
+          <w:lang w:val="fr-FR"/>
+        </w:rPr>
+        <w:t xml:space="preserve"> et les ressources disponibles sur le site officiel de </w:t>
+      </w:r>
+      <w:proofErr w:type="spellStart"/>
+      <w:r>
+        <w:rPr>
+          <w:rFonts w:asciiTheme="minorHAnsi" w:hAnsiTheme="minorHAnsi"/>
+          <w:lang w:val="fr-FR"/>
+        </w:rPr>
+        <w:t>Flask</w:t>
+      </w:r>
+      <w:proofErr w:type="spellEnd"/>
+      <w:r>
+        <w:rPr>
+          <w:rFonts w:asciiTheme="minorHAnsi" w:hAnsiTheme="minorHAnsi"/>
+          <w:lang w:val="fr-FR"/>
+        </w:rPr>
+        <w:t>, la construction d'une API REST nécessite la mise en place de routes spécifiques pour les opérations CRUD (</w:t>
+      </w:r>
+      <w:proofErr w:type="spellStart"/>
+      <w:r>
+        <w:rPr>
+          <w:rFonts w:asciiTheme="minorHAnsi" w:hAnsiTheme="minorHAnsi"/>
+          <w:lang w:val="fr-FR"/>
+        </w:rPr>
+        <w:t>Create</w:t>
+      </w:r>
+      <w:proofErr w:type="spellEnd"/>
+      <w:r>
+        <w:rPr>
+          <w:rFonts w:asciiTheme="minorHAnsi" w:hAnsiTheme="minorHAnsi"/>
+          <w:lang w:val="fr-FR"/>
+        </w:rPr>
+        <w:t xml:space="preserve">, Read, Update, </w:t>
+      </w:r>
+      <w:proofErr w:type="spellStart"/>
+      <w:r>
+        <w:rPr>
+          <w:rFonts w:asciiTheme="minorHAnsi" w:hAnsiTheme="minorHAnsi"/>
+          <w:lang w:val="fr-FR"/>
+        </w:rPr>
+        <w:t>Delete</w:t>
+      </w:r>
+      <w:proofErr w:type="spellEnd"/>
+      <w:r>
+        <w:rPr>
+          <w:rFonts w:asciiTheme="minorHAnsi" w:hAnsiTheme="minorHAnsi"/>
+          <w:lang w:val="fr-FR"/>
+        </w:rPr>
+        <w:t xml:space="preserve">). Dans le contexte de la classification d'images, une route POST pour recevoir les images et retourner les prédictions est essentielle. L'utilisation de bibliothèques comme </w:t>
+      </w:r>
+      <w:proofErr w:type="spellStart"/>
+      <w:r>
+        <w:rPr>
+          <w:rFonts w:asciiTheme="minorHAnsi" w:hAnsiTheme="minorHAnsi"/>
+          <w:lang w:val="fr-FR"/>
+        </w:rPr>
+        <w:t>TensorFlow</w:t>
+      </w:r>
+      <w:proofErr w:type="spellEnd"/>
+      <w:r>
+        <w:rPr>
+          <w:rFonts w:asciiTheme="minorHAnsi" w:hAnsiTheme="minorHAnsi"/>
+          <w:lang w:val="fr-FR"/>
+        </w:rPr>
+        <w:t xml:space="preserve"> pour le traitement des images et la prédiction au sein de </w:t>
+      </w:r>
+      <w:proofErr w:type="spellStart"/>
+      <w:r>
+        <w:rPr>
+          <w:rFonts w:asciiTheme="minorHAnsi" w:hAnsiTheme="minorHAnsi"/>
+          <w:lang w:val="fr-FR"/>
+        </w:rPr>
+        <w:t>Flask</w:t>
+      </w:r>
+      <w:proofErr w:type="spellEnd"/>
+      <w:r>
+        <w:rPr>
+          <w:rFonts w:asciiTheme="minorHAnsi" w:hAnsiTheme="minorHAnsi"/>
+          <w:lang w:val="fr-FR"/>
+        </w:rPr>
+        <w:t xml:space="preserve"> est courante et bien documentée.</w:t>
       </w:r>
     </w:p>
     <w:p>
@@ -2205,17 +2495,28 @@
           <w:lang w:val="fr-FR"/>
         </w:rPr>
       </w:pPr>
-      <w:bookmarkStart w:id="4" w:name="_Toc170232279"/>
-      <w:r>
-        <w:rPr>
-          <w:rFonts w:asciiTheme="minorHAnsi" w:hAnsiTheme="minorHAnsi"/>
-          <w:sz w:val="24"/>
-          <w:szCs w:val="24"/>
-          <w:lang w:val="fr-FR"/>
-        </w:rPr>
-        <w:t>2.3 Interface Utilisateur avec Streamlit</w:t>
-      </w:r>
-      <w:bookmarkEnd w:id="4"/>
+      <w:bookmarkStart w:id="5" w:name="_Toc170232279"/>
+      <w:r>
+        <w:rPr>
+          <w:rFonts w:asciiTheme="minorHAnsi" w:hAnsiTheme="minorHAnsi"/>
+          <w:sz w:val="24"/>
+          <w:szCs w:val="24"/>
+          <w:lang w:val="fr-FR"/>
+        </w:rPr>
+        <w:t xml:space="preserve">2.3 Interface Utilisateur avec </w:t>
+      </w:r>
+      <w:proofErr w:type="spellStart"/>
+      <w:r>
+        <w:rPr>
+          <w:rFonts w:asciiTheme="minorHAnsi" w:hAnsiTheme="minorHAnsi"/>
+          <w:sz w:val="24"/>
+          <w:szCs w:val="24"/>
+          <w:lang w:val="fr-FR"/>
+        </w:rPr>
+        <w:t>Streamlit</w:t>
+      </w:r>
+      <w:bookmarkEnd w:id="5"/>
+      <w:proofErr w:type="spellEnd"/>
     </w:p>
     <w:p>
       <w:pPr>
@@ -2225,6 +2526,7 @@
           <w:lang w:val="fr-FR"/>
         </w:rPr>
       </w:pPr>
+      <w:proofErr w:type="spellStart"/>
       <w:r>
         <w:rPr>
           <w:rStyle w:val="lev"/>
@@ -2234,12 +2536,29 @@
         </w:rPr>
         <w:t>Streamlit</w:t>
       </w:r>
-      <w:r>
-        <w:rPr>
-          <w:rFonts w:asciiTheme="minorHAnsi" w:hAnsiTheme="minorHAnsi"/>
-          <w:lang w:val="fr-FR"/>
-        </w:rPr>
-        <w:t xml:space="preserve"> est un framework open-source en Python conçu pour créer rapidement des applications web interactives pour l'apprentissage automatique et la science des données. Il est apprécié pour sa simplicité d'utilisation et sa capacité à convertir des scripts Python en applications web interactives avec une quantité minimale de code.</w:t>
+      <w:proofErr w:type="spellEnd"/>
+      <w:r>
+        <w:rPr>
+          <w:rFonts w:asciiTheme="minorHAnsi" w:hAnsiTheme="minorHAnsi"/>
+          <w:lang w:val="fr-FR"/>
+        </w:rPr>
+        <w:t xml:space="preserve"> est un </w:t>
+      </w:r>
+      <w:proofErr w:type="spellStart"/>
+      <w:r>
+        <w:rPr>
+          <w:rFonts w:asciiTheme="minorHAnsi" w:hAnsiTheme="minorHAnsi"/>
+          <w:lang w:val="fr-FR"/>
+        </w:rPr>
+        <w:t>framework</w:t>
+      </w:r>
+      <w:proofErr w:type="spellEnd"/>
+      <w:r>
+        <w:rPr>
+          <w:rFonts w:asciiTheme="minorHAnsi" w:hAnsiTheme="minorHAnsi"/>
+          <w:lang w:val="fr-FR"/>
+        </w:rPr>
+        <w:t xml:space="preserve"> open-source en Python conçu pour créer rapidement des applications web interactives pour l'apprentissage automatique et la science des données. Il est apprécié pour sa simplicité d'utilisation et sa capacité à convertir des scripts Python en applications web interactives avec une quantité minimale de code.</w:t>
       </w:r>
     </w:p>
     <w:p>
@@ -2264,7 +2583,39 @@
           <w:rFonts w:asciiTheme="minorHAnsi" w:hAnsiTheme="minorHAnsi"/>
           <w:lang w:val="fr-FR"/>
         </w:rPr>
-        <w:t xml:space="preserve"> : Selon les documents de Streamlit et les tutoriels disponibles en ligne, Streamlit permet de créer des interfaces utilisateur intuitives pour visualiser les résultats des modèles d'apprentissage automatique. Il offre des widgets interactifs tels que des boutons de téléchargement de fichiers, des boutons de commande, et des affichages d'images, ce qui le rend idéal pour notre application de classification d'</w:t>
+        <w:t xml:space="preserve"> : Selon les documents de </w:t>
+      </w:r>
+      <w:proofErr w:type="spellStart"/>
+      <w:r>
+        <w:rPr>
+          <w:rFonts w:asciiTheme="minorHAnsi" w:hAnsiTheme="minorHAnsi"/>
+          <w:lang w:val="fr-FR"/>
+        </w:rPr>
+        <w:t>Streamlit</w:t>
+      </w:r>
+      <w:proofErr w:type="spellEnd"/>
+      <w:r>
+        <w:rPr>
+          <w:rFonts w:asciiTheme="minorHAnsi" w:hAnsiTheme="minorHAnsi"/>
+          <w:lang w:val="fr-FR"/>
+        </w:rPr>
+        <w:t xml:space="preserve"> et les tutoriels disponibles en ligne, </w:t>
+      </w:r>
+      <w:proofErr w:type="spellStart"/>
+      <w:r>
+        <w:rPr>
+          <w:rFonts w:asciiTheme="minorHAnsi" w:hAnsiTheme="minorHAnsi"/>
+          <w:lang w:val="fr-FR"/>
+        </w:rPr>
+        <w:t>Streamlit</w:t>
+      </w:r>
+      <w:proofErr w:type="spellEnd"/>
+      <w:r>
+        <w:rPr>
+          <w:rFonts w:asciiTheme="minorHAnsi" w:hAnsiTheme="minorHAnsi"/>
+          <w:lang w:val="fr-FR"/>
+        </w:rPr>
+        <w:t xml:space="preserve"> permet de créer des interfaces utilisateur intuitives pour visualiser les résultats des modèles d'apprentissage automatique. Il offre des widgets interactifs tels que des boutons de téléchargement de fichiers, des boutons de commande, et des affichages d'images, ce qui le rend idéal pour notre application de classification d'</w:t>
       </w:r>
       <w:r>
         <w:rPr>
@@ -2273,6 +2624,7 @@
         </w:rPr>
         <w:t xml:space="preserve">images. </w:t>
       </w:r>
+      <w:proofErr w:type="spellStart"/>
       <w:r>
         <w:rPr>
           <w:rFonts w:asciiTheme="minorHAnsi" w:hAnsiTheme="minorHAnsi"/>
@@ -2287,12 +2639,77 @@
         </w:rPr>
         <w:t>mlit</w:t>
       </w:r>
-      <w:r>
-        <w:rPr>
-          <w:rFonts w:asciiTheme="minorHAnsi" w:hAnsiTheme="minorHAnsi"/>
-          <w:lang w:val="fr-FR"/>
-        </w:rPr>
-        <w:t xml:space="preserve"> peut être facilement intégré avec des API backend développées en Flask, permettant une communication fluide entre le frontend et le backend.</w:t>
+      <w:proofErr w:type="spellEnd"/>
+      <w:r>
+        <w:rPr>
+          <w:rFonts w:asciiTheme="minorHAnsi" w:hAnsiTheme="minorHAnsi"/>
+          <w:lang w:val="fr-FR"/>
+        </w:rPr>
+        <w:t xml:space="preserve"> peut être facilement intégré avec des API </w:t>
+      </w:r>
+      <w:proofErr w:type="spellStart"/>
+      <w:r>
+        <w:rPr>
+          <w:rFonts w:asciiTheme="minorHAnsi" w:hAnsiTheme="minorHAnsi"/>
+          <w:lang w:val="fr-FR"/>
+        </w:rPr>
+        <w:t>backend</w:t>
+      </w:r>
+      <w:proofErr w:type="spellEnd"/>
+      <w:r>
+        <w:rPr>
+          <w:rFonts w:asciiTheme="minorHAnsi" w:hAnsiTheme="minorHAnsi"/>
+          <w:lang w:val="fr-FR"/>
+        </w:rPr>
+        <w:t xml:space="preserve"> développées en </w:t>
+      </w:r>
+      <w:proofErr w:type="spellStart"/>
+      <w:r>
+        <w:rPr>
+          <w:rFonts w:asciiTheme="minorHAnsi" w:hAnsiTheme="minorHAnsi"/>
+          <w:lang w:val="fr-FR"/>
+        </w:rPr>
+        <w:t>Flask</w:t>
+      </w:r>
+      <w:proofErr w:type="spellEnd"/>
+      <w:r>
+        <w:rPr>
+          <w:rFonts w:asciiTheme="minorHAnsi" w:hAnsiTheme="minorHAnsi"/>
+          <w:lang w:val="fr-FR"/>
+        </w:rPr>
+        <w:t xml:space="preserve">, permettant une communication fluide entre le </w:t>
+      </w:r>
+      <w:proofErr w:type="spellStart"/>
+      <w:r>
+        <w:rPr>
+          <w:rFonts w:asciiTheme="minorHAnsi" w:hAnsiTheme="minorHAnsi"/>
+          <w:lang w:val="fr-FR"/>
+        </w:rPr>
+        <w:t>frontend</w:t>
+      </w:r>
+      <w:proofErr w:type="spellEnd"/>
+      <w:r>
+        <w:rPr>
+          <w:rFonts w:asciiTheme="minorHAnsi" w:hAnsiTheme="minorHAnsi"/>
+          <w:lang w:val="fr-FR"/>
+        </w:rPr>
+        <w:t xml:space="preserve"> et le </w:t>
+      </w:r>
+      <w:proofErr w:type="spellStart"/>
+      <w:r>
+        <w:rPr>
+          <w:rFonts w:asciiTheme="minorHAnsi" w:hAnsiTheme="minorHAnsi"/>
+          <w:lang w:val="fr-FR"/>
+        </w:rPr>
+        <w:t>backend</w:t>
+      </w:r>
+      <w:proofErr w:type="spellEnd"/>
+      <w:r>
+        <w:rPr>
+          <w:rFonts w:asciiTheme="minorHAnsi" w:hAnsiTheme="minorHAnsi"/>
+          <w:lang w:val="fr-FR"/>
+        </w:rPr>
+        <w:t>.</w:t>
       </w:r>
     </w:p>
     <w:p>
@@ -2305,7 +2722,7 @@
           <w:lang w:val="fr-FR"/>
         </w:rPr>
       </w:pPr>
-      <w:bookmarkStart w:id="5" w:name="_Toc170232280"/>
+      <w:bookmarkStart w:id="6" w:name="_Toc170232280"/>
       <w:r>
         <w:rPr>
           <w:rFonts w:asciiTheme="minorHAnsi" w:hAnsiTheme="minorHAnsi"/>
@@ -2316,7 +2733,7 @@
         <w:lastRenderedPageBreak/>
         <w:t>2.4 Déploiement sur Google Cloud Platform (GCP)</w:t>
       </w:r>
-      <w:bookmarkEnd w:id="5"/>
+      <w:bookmarkEnd w:id="6"/>
     </w:p>
     <w:p>
       <w:pPr>
@@ -2340,7 +2757,23 @@
           <w:rFonts w:asciiTheme="minorHAnsi" w:hAnsiTheme="minorHAnsi"/>
           <w:lang w:val="fr-FR"/>
         </w:rPr>
-        <w:t xml:space="preserve"> offre une variété de services cloud permettant de déployer des applications de manière évolutive et fiable. Pour ce projet, nous avons exploré l'utilisation de Docker pour containeriser notre application et Google Cloud Run pour le déploiement.</w:t>
+        <w:t xml:space="preserve"> offre une variété de services cloud permettant de déployer des applications de manière évolutive et fiable. Pour ce projet, nous avons exploré l'utilisation de Docker pour containeriser notre application et Google Cloud </w:t>
+      </w:r>
+      <w:proofErr w:type="spellStart"/>
+      <w:r>
+        <w:rPr>
+          <w:rFonts w:asciiTheme="minorHAnsi" w:hAnsiTheme="minorHAnsi"/>
+          <w:lang w:val="fr-FR"/>
+        </w:rPr>
+        <w:t>Run</w:t>
+      </w:r>
+      <w:proofErr w:type="spellEnd"/>
+      <w:r>
+        <w:rPr>
+          <w:rFonts w:asciiTheme="minorHAnsi" w:hAnsiTheme="minorHAnsi"/>
+          <w:lang w:val="fr-FR"/>
+        </w:rPr>
+        <w:t xml:space="preserve"> pour le déploiement.</w:t>
       </w:r>
     </w:p>
     <w:p>
@@ -2365,7 +2798,55 @@
           <w:rFonts w:asciiTheme="minorHAnsi" w:hAnsiTheme="minorHAnsi"/>
           <w:lang w:val="fr-FR"/>
         </w:rPr>
-        <w:t xml:space="preserve"> : la containerisation avec Docker simplifie le processus de déploiement en assurant que l'application fonctionne de manière cohérente dans différents environnements. GCP propose des services comme Google Cloud Build pour automatiser la construction des conteneurs et Google Container Registry pour stocker les images Docker. Le déploiement Google Cloud Run permet de</w:t>
+        <w:t xml:space="preserve"> : la containerisation avec Docker simplifie le processus de déploiement en assurant que l'application fonctionne de manière cohérente dans différents environnements. GCP propose des services comme Google Cloud </w:t>
+      </w:r>
+      <w:proofErr w:type="spellStart"/>
+      <w:r>
+        <w:rPr>
+          <w:rFonts w:asciiTheme="minorHAnsi" w:hAnsiTheme="minorHAnsi"/>
+          <w:lang w:val="fr-FR"/>
+        </w:rPr>
+        <w:t>Build</w:t>
+      </w:r>
+      <w:proofErr w:type="spellEnd"/>
+      <w:r>
+        <w:rPr>
+          <w:rFonts w:asciiTheme="minorHAnsi" w:hAnsiTheme="minorHAnsi"/>
+          <w:lang w:val="fr-FR"/>
+        </w:rPr>
+        <w:t xml:space="preserve"> pour automatiser la construction des conteneurs et Google Container </w:t>
+      </w:r>
+      <w:proofErr w:type="spellStart"/>
+      <w:r>
+        <w:rPr>
+          <w:rFonts w:asciiTheme="minorHAnsi" w:hAnsiTheme="minorHAnsi"/>
+          <w:lang w:val="fr-FR"/>
+        </w:rPr>
+        <w:t>Registry</w:t>
+      </w:r>
+      <w:proofErr w:type="spellEnd"/>
+      <w:r>
+        <w:rPr>
+          <w:rFonts w:asciiTheme="minorHAnsi" w:hAnsiTheme="minorHAnsi"/>
+          <w:lang w:val="fr-FR"/>
+        </w:rPr>
+        <w:t xml:space="preserve"> pour stocker les images Docker. Le déploiement Google Cloud </w:t>
+      </w:r>
+      <w:proofErr w:type="spellStart"/>
+      <w:r>
+        <w:rPr>
+          <w:rFonts w:asciiTheme="minorHAnsi" w:hAnsiTheme="minorHAnsi"/>
+          <w:lang w:val="fr-FR"/>
+        </w:rPr>
+        <w:t>Run</w:t>
+      </w:r>
+      <w:proofErr w:type="spellEnd"/>
+      <w:r>
+        <w:rPr>
+          <w:rFonts w:asciiTheme="minorHAnsi" w:hAnsiTheme="minorHAnsi"/>
+          <w:lang w:val="fr-FR"/>
+        </w:rPr>
+        <w:t xml:space="preserve"> permet de</w:t>
       </w:r>
       <w:r>
         <w:rPr>
@@ -2384,7 +2865,7 @@
           <w:szCs w:val="24"/>
         </w:rPr>
       </w:pPr>
-      <w:bookmarkStart w:id="6" w:name="_Toc170232281"/>
+      <w:bookmarkStart w:id="7" w:name="_Toc170232281"/>
       <w:r>
         <w:rPr>
           <w:rFonts w:asciiTheme="minorHAnsi" w:hAnsiTheme="minorHAnsi"/>
@@ -2394,7 +2875,7 @@
         </w:rPr>
         <w:t>3. Méthodologie</w:t>
       </w:r>
-      <w:bookmarkEnd w:id="6"/>
+      <w:bookmarkEnd w:id="7"/>
     </w:p>
     <w:p>
       <w:pPr>
@@ -2422,7 +2903,7 @@
           <w:lang w:val="fr-FR"/>
         </w:rPr>
       </w:pPr>
-      <w:bookmarkStart w:id="7" w:name="_Toc170232282"/>
+      <w:bookmarkStart w:id="8" w:name="_Toc170232282"/>
       <w:r>
         <w:rPr>
           <w:rStyle w:val="lev"/>
@@ -2432,9 +2913,33 @@
           <w:szCs w:val="24"/>
           <w:lang w:val="fr-FR"/>
         </w:rPr>
-        <w:t>Développement Backend:</w:t>
-      </w:r>
-      <w:bookmarkEnd w:id="7"/>
+        <w:t xml:space="preserve">Développement </w:t>
+      </w:r>
+      <w:proofErr w:type="spellStart"/>
+      <w:r>
+        <w:rPr>
+          <w:rStyle w:val="lev"/>
+          <w:rFonts w:asciiTheme="minorHAnsi" w:hAnsiTheme="minorHAnsi"/>
+          <w:b w:val="0"/>
+          <w:sz w:val="24"/>
+          <w:szCs w:val="24"/>
+          <w:lang w:val="fr-FR"/>
+        </w:rPr>
+        <w:t>Backend</w:t>
+      </w:r>
+      <w:proofErr w:type="spellEnd"/>
+      <w:r>
+        <w:rPr>
+          <w:rStyle w:val="lev"/>
+          <w:rFonts w:asciiTheme="minorHAnsi" w:hAnsiTheme="minorHAnsi"/>
+          <w:b w:val="0"/>
+          <w:sz w:val="24"/>
+          <w:szCs w:val="24"/>
+          <w:lang w:val="fr-FR"/>
+        </w:rPr>
+        <w:t>:</w:t>
+      </w:r>
+      <w:bookmarkEnd w:id="8"/>
       <w:r>
         <w:rPr>
           <w:rFonts w:asciiTheme="minorHAnsi" w:hAnsiTheme="minorHAnsi"/>
@@ -2461,7 +2966,25 @@
           <w:szCs w:val="24"/>
           <w:lang w:val="fr-FR"/>
         </w:rPr>
-        <w:t>Utilisation de Flask pour créer une API REST capable de recevoir des images et de retourner des prédictions.</w:t>
+        <w:t xml:space="preserve">Utilisation de </w:t>
+      </w:r>
+      <w:proofErr w:type="spellStart"/>
+      <w:r>
+        <w:rPr>
+          <w:sz w:val="24"/>
+          <w:szCs w:val="24"/>
+          <w:lang w:val="fr-FR"/>
+        </w:rPr>
+        <w:t>Flask</w:t>
+      </w:r>
+      <w:proofErr w:type="spellEnd"/>
+      <w:r>
+        <w:rPr>
+          <w:sz w:val="24"/>
+          <w:szCs w:val="24"/>
+          <w:lang w:val="fr-FR"/>
+        </w:rPr>
+        <w:t xml:space="preserve"> pour créer une API REST capable de recevoir des images et de retourner des prédictions.</w:t>
       </w:r>
     </w:p>
     <w:p>
@@ -2477,7 +3000,7 @@
           <w:lang w:val="fr-FR"/>
         </w:rPr>
       </w:pPr>
-      <w:bookmarkStart w:id="8" w:name="_Toc170232283"/>
+      <w:bookmarkStart w:id="9" w:name="_Toc170232283"/>
       <w:r>
         <w:rPr>
           <w:rStyle w:val="lev"/>
@@ -2487,9 +3010,33 @@
           <w:szCs w:val="24"/>
           <w:lang w:val="fr-FR"/>
         </w:rPr>
-        <w:t>Développement Frontend:</w:t>
-      </w:r>
-      <w:bookmarkEnd w:id="8"/>
+        <w:t xml:space="preserve">Développement </w:t>
+      </w:r>
+      <w:proofErr w:type="spellStart"/>
+      <w:r>
+        <w:rPr>
+          <w:rStyle w:val="lev"/>
+          <w:rFonts w:asciiTheme="minorHAnsi" w:hAnsiTheme="minorHAnsi"/>
+          <w:b w:val="0"/>
+          <w:sz w:val="24"/>
+          <w:szCs w:val="24"/>
+          <w:lang w:val="fr-FR"/>
+        </w:rPr>
+        <w:t>Frontend</w:t>
+      </w:r>
+      <w:proofErr w:type="spellEnd"/>
+      <w:r>
+        <w:rPr>
+          <w:rStyle w:val="lev"/>
+          <w:rFonts w:asciiTheme="minorHAnsi" w:hAnsiTheme="minorHAnsi"/>
+          <w:b w:val="0"/>
+          <w:sz w:val="24"/>
+          <w:szCs w:val="24"/>
+          <w:lang w:val="fr-FR"/>
+        </w:rPr>
+        <w:t>:</w:t>
+      </w:r>
+      <w:bookmarkEnd w:id="9"/>
     </w:p>
     <w:p>
       <w:pPr>
@@ -2507,7 +3054,25 @@
           <w:szCs w:val="24"/>
           <w:lang w:val="fr-FR"/>
         </w:rPr>
-        <w:t xml:space="preserve"> Utilisation de Streamlit pour créer une interface utilisateur permettant de télécharger des images et de visualiser les résultats de la classification.</w:t>
+        <w:t xml:space="preserve"> Utilisation de </w:t>
+      </w:r>
+      <w:proofErr w:type="spellStart"/>
+      <w:r>
+        <w:rPr>
+          <w:sz w:val="24"/>
+          <w:szCs w:val="24"/>
+          <w:lang w:val="fr-FR"/>
+        </w:rPr>
+        <w:t>Streamlit</w:t>
+      </w:r>
+      <w:proofErr w:type="spellEnd"/>
+      <w:r>
+        <w:rPr>
+          <w:sz w:val="24"/>
+          <w:szCs w:val="24"/>
+          <w:lang w:val="fr-FR"/>
+        </w:rPr>
+        <w:t xml:space="preserve"> pour créer une interface utilisateur permettant de télécharger des images et de visualiser les résultats de la classification.</w:t>
       </w:r>
     </w:p>
     <w:p>
@@ -2523,7 +3088,7 @@
           <w:lang w:val="fr-FR"/>
         </w:rPr>
       </w:pPr>
-      <w:bookmarkStart w:id="9" w:name="_Toc170232284"/>
+      <w:bookmarkStart w:id="10" w:name="_Toc170232284"/>
       <w:r>
         <w:rPr>
           <w:rStyle w:val="lev"/>
@@ -2535,7 +3100,7 @@
         </w:rPr>
         <w:t>Déploiement Cloud:</w:t>
       </w:r>
-      <w:bookmarkEnd w:id="9"/>
+      <w:bookmarkEnd w:id="10"/>
     </w:p>
     <w:p>
       <w:pPr>
@@ -2565,7 +3130,7 @@
           <w:szCs w:val="24"/>
         </w:rPr>
       </w:pPr>
-      <w:bookmarkStart w:id="10" w:name="_Toc170232285"/>
+      <w:bookmarkStart w:id="11" w:name="_Toc170232285"/>
       <w:r>
         <w:rPr>
           <w:rFonts w:asciiTheme="minorHAnsi" w:hAnsiTheme="minorHAnsi"/>
@@ -2575,7 +3140,7 @@
         </w:rPr>
         <w:t>4. Implémentation</w:t>
       </w:r>
-      <w:bookmarkEnd w:id="10"/>
+      <w:bookmarkEnd w:id="11"/>
     </w:p>
     <w:p>
       <w:pPr>
@@ -2586,17 +3151,28 @@
           <w:szCs w:val="24"/>
         </w:rPr>
       </w:pPr>
-      <w:bookmarkStart w:id="11" w:name="_Toc170232286"/>
-      <w:r>
-        <w:rPr>
-          <w:rFonts w:asciiTheme="minorHAnsi" w:hAnsiTheme="minorHAnsi"/>
-          <w:sz w:val="24"/>
-          <w:szCs w:val="24"/>
-          <w:lang w:val="fr-FR"/>
-        </w:rPr>
-        <w:t>A. Partie Backend</w:t>
-      </w:r>
-      <w:bookmarkEnd w:id="11"/>
+      <w:bookmarkStart w:id="12" w:name="_Toc170232286"/>
+      <w:r>
+        <w:rPr>
+          <w:rFonts w:asciiTheme="minorHAnsi" w:hAnsiTheme="minorHAnsi"/>
+          <w:sz w:val="24"/>
+          <w:szCs w:val="24"/>
+          <w:lang w:val="fr-FR"/>
+        </w:rPr>
+        <w:t xml:space="preserve">A. Partie </w:t>
+      </w:r>
+      <w:proofErr w:type="spellStart"/>
+      <w:r>
+        <w:rPr>
+          <w:rFonts w:asciiTheme="minorHAnsi" w:hAnsiTheme="minorHAnsi"/>
+          <w:sz w:val="24"/>
+          <w:szCs w:val="24"/>
+          <w:lang w:val="fr-FR"/>
+        </w:rPr>
+        <w:t>Backend</w:t>
+      </w:r>
+      <w:bookmarkEnd w:id="12"/>
+      <w:proofErr w:type="spellEnd"/>
     </w:p>
     <w:p>
       <w:pPr>
@@ -2606,15 +3182,24 @@
           <w:lang w:val="fr-FR"/>
         </w:rPr>
       </w:pPr>
-      <w:bookmarkStart w:id="12" w:name="_Toc170232287"/>
-      <w:r>
-        <w:rPr>
-          <w:rFonts w:asciiTheme="minorHAnsi" w:hAnsiTheme="minorHAnsi"/>
-          <w:lang w:val="fr-FR"/>
-        </w:rPr>
-        <w:t>Code de l'API avec Flask</w:t>
-      </w:r>
-      <w:bookmarkEnd w:id="12"/>
+      <w:bookmarkStart w:id="13" w:name="_Toc170232287"/>
+      <w:r>
+        <w:rPr>
+          <w:rFonts w:asciiTheme="minorHAnsi" w:hAnsiTheme="minorHAnsi"/>
+          <w:lang w:val="fr-FR"/>
+        </w:rPr>
+        <w:t xml:space="preserve">Code de l'API avec </w:t>
+      </w:r>
+      <w:proofErr w:type="spellStart"/>
+      <w:r>
+        <w:rPr>
+          <w:rFonts w:asciiTheme="minorHAnsi" w:hAnsiTheme="minorHAnsi"/>
+          <w:lang w:val="fr-FR"/>
+        </w:rPr>
+        <w:t>Flask</w:t>
+      </w:r>
+      <w:bookmarkEnd w:id="13"/>
+      <w:proofErr w:type="spellEnd"/>
     </w:p>
     <w:p>
       <w:pPr>
@@ -2643,7 +3228,29 @@
           <w:szCs w:val="24"/>
           <w:lang w:val="fr-FR"/>
         </w:rPr>
-        <w:t>Initialisation de l'Application Flask:</w:t>
+        <w:t xml:space="preserve">Initialisation de l'Application </w:t>
+      </w:r>
+      <w:proofErr w:type="spellStart"/>
+      <w:r>
+        <w:rPr>
+          <w:rFonts w:eastAsia="Times New Roman" w:cs="Times New Roman"/>
+          <w:bCs/>
+          <w:sz w:val="24"/>
+          <w:szCs w:val="24"/>
+          <w:lang w:val="fr-FR"/>
+        </w:rPr>
+        <w:t>Flask</w:t>
+      </w:r>
+      <w:proofErr w:type="spellEnd"/>
+      <w:r>
+        <w:rPr>
+          <w:rFonts w:eastAsia="Times New Roman" w:cs="Times New Roman"/>
+          <w:bCs/>
+          <w:sz w:val="24"/>
+          <w:szCs w:val="24"/>
+          <w:lang w:val="fr-FR"/>
+        </w:rPr>
+        <w:t>:</w:t>
       </w:r>
     </w:p>
     <w:p>
@@ -2667,8 +3274,29 @@
           <w:szCs w:val="24"/>
           <w:lang w:val="fr-FR"/>
         </w:rPr>
-        <w:t>Nous importons les modules nécessaires et créons une instance de Flask (</w:t>
-      </w:r>
+        <w:t xml:space="preserve">Nous importons les modules nécessaires et créons une instance de </w:t>
+      </w:r>
+      <w:proofErr w:type="spellStart"/>
+      <w:r>
+        <w:rPr>
+          <w:rFonts w:eastAsia="Times New Roman" w:cs="Times New Roman"/>
+          <w:sz w:val="24"/>
+          <w:szCs w:val="24"/>
+          <w:lang w:val="fr-FR"/>
+        </w:rPr>
+        <w:t>Flask</w:t>
+      </w:r>
+      <w:proofErr w:type="spellEnd"/>
+      <w:r>
+        <w:rPr>
+          <w:rFonts w:eastAsia="Times New Roman" w:cs="Times New Roman"/>
+          <w:sz w:val="24"/>
+          <w:szCs w:val="24"/>
+          <w:lang w:val="fr-FR"/>
+        </w:rPr>
+        <w:t xml:space="preserve"> (</w:t>
+      </w:r>
+      <w:proofErr w:type="spellStart"/>
       <w:r>
         <w:rPr>
           <w:rFonts w:eastAsia="Times New Roman" w:cs="Courier New"/>
@@ -2678,6 +3306,7 @@
         </w:rPr>
         <w:t>app</w:t>
       </w:r>
+      <w:proofErr w:type="spellEnd"/>
       <w:r>
         <w:rPr>
           <w:rFonts w:eastAsia="Times New Roman" w:cs="Times New Roman"/>
@@ -2736,7 +3365,27 @@
           <w:szCs w:val="24"/>
           <w:lang w:val="fr-FR"/>
         </w:rPr>
-        <w:t>, où l'application Streamlit sera exécutée.</w:t>
+        <w:t xml:space="preserve">, où l'application </w:t>
+      </w:r>
+      <w:proofErr w:type="spellStart"/>
+      <w:r>
+        <w:rPr>
+          <w:rFonts w:eastAsia="Times New Roman" w:cs="Times New Roman"/>
+          <w:sz w:val="24"/>
+          <w:szCs w:val="24"/>
+          <w:lang w:val="fr-FR"/>
+        </w:rPr>
+        <w:t>Streamlit</w:t>
+      </w:r>
+      <w:proofErr w:type="spellEnd"/>
+      <w:r>
+        <w:rPr>
+          <w:rFonts w:eastAsia="Times New Roman" w:cs="Times New Roman"/>
+          <w:sz w:val="24"/>
+          <w:szCs w:val="24"/>
+          <w:lang w:val="fr-FR"/>
+        </w:rPr>
+        <w:t xml:space="preserve"> sera exécutée.</w:t>
       </w:r>
     </w:p>
     <w:p>
@@ -2760,7 +3409,17 @@
           <w:szCs w:val="24"/>
           <w:lang w:val="fr-FR"/>
         </w:rPr>
-        <w:t xml:space="preserve">Une instance de </w:t>
+        <w:t xml:space="preserve">Une instance </w:t>
+      </w:r>
+      <w:proofErr w:type="gramStart"/>
+      <w:r>
+        <w:rPr>
+          <w:rFonts w:eastAsia="Times New Roman" w:cs="Times New Roman"/>
+          <w:sz w:val="24"/>
+          <w:szCs w:val="24"/>
+          <w:lang w:val="fr-FR"/>
+        </w:rPr>
+        <w:t xml:space="preserve">de </w:t>
       </w:r>
       <w:r>
         <w:rPr>
@@ -2771,6 +3430,7 @@
         </w:rPr>
         <w:t>Api</w:t>
       </w:r>
+      <w:proofErr w:type="gramEnd"/>
       <w:r>
         <w:rPr>
           <w:rFonts w:eastAsia="Times New Roman" w:cs="Times New Roman"/>
@@ -2780,6 +3440,7 @@
         </w:rPr>
         <w:t xml:space="preserve"> de </w:t>
       </w:r>
+      <w:proofErr w:type="spellStart"/>
       <w:r>
         <w:rPr>
           <w:rFonts w:eastAsia="Times New Roman" w:cs="Courier New"/>
@@ -2789,14 +3450,55 @@
         </w:rPr>
         <w:t>flask_restful</w:t>
       </w:r>
-      <w:r>
-        <w:rPr>
-          <w:rFonts w:eastAsia="Times New Roman" w:cs="Times New Roman"/>
-          <w:sz w:val="24"/>
-          <w:szCs w:val="24"/>
-          <w:lang w:val="fr-FR"/>
-        </w:rPr>
-        <w:t xml:space="preserve"> est créée pour gérer les endpoints RESTful.</w:t>
+      <w:proofErr w:type="spellEnd"/>
+      <w:r>
+        <w:rPr>
+          <w:rFonts w:eastAsia="Times New Roman" w:cs="Times New Roman"/>
+          <w:sz w:val="24"/>
+          <w:szCs w:val="24"/>
+          <w:lang w:val="fr-FR"/>
+        </w:rPr>
+        <w:t xml:space="preserve"> est créée pour gérer les </w:t>
+      </w:r>
+      <w:proofErr w:type="spellStart"/>
+      <w:r>
+        <w:rPr>
+          <w:rFonts w:eastAsia="Times New Roman" w:cs="Times New Roman"/>
+          <w:sz w:val="24"/>
+          <w:szCs w:val="24"/>
+          <w:lang w:val="fr-FR"/>
+        </w:rPr>
+        <w:t>endpoints</w:t>
+      </w:r>
+      <w:proofErr w:type="spellEnd"/>
+      <w:r>
+        <w:rPr>
+          <w:rFonts w:eastAsia="Times New Roman" w:cs="Times New Roman"/>
+          <w:sz w:val="24"/>
+          <w:szCs w:val="24"/>
+          <w:lang w:val="fr-FR"/>
+        </w:rPr>
+        <w:t xml:space="preserve"> </w:t>
+      </w:r>
+      <w:proofErr w:type="spellStart"/>
+      <w:r>
+        <w:rPr>
+          <w:rFonts w:eastAsia="Times New Roman" w:cs="Times New Roman"/>
+          <w:sz w:val="24"/>
+          <w:szCs w:val="24"/>
+          <w:lang w:val="fr-FR"/>
+        </w:rPr>
+        <w:t>RESTful</w:t>
+      </w:r>
+      <w:proofErr w:type="spellEnd"/>
+      <w:r>
+        <w:rPr>
+          <w:rFonts w:eastAsia="Times New Roman" w:cs="Times New Roman"/>
+          <w:sz w:val="24"/>
+          <w:szCs w:val="24"/>
+          <w:lang w:val="fr-FR"/>
+        </w:rPr>
+        <w:t>.</w:t>
       </w:r>
     </w:p>
     <w:p>
@@ -2843,6 +3545,7 @@
           <w:lang w:val="fr-FR"/>
         </w:rPr>
       </w:pPr>
+      <w:proofErr w:type="spellStart"/>
       <w:r>
         <w:rPr>
           <w:rFonts w:eastAsia="Times New Roman" w:cs="Courier New"/>
@@ -2852,6 +3555,7 @@
         </w:rPr>
         <w:t>UploadImage</w:t>
       </w:r>
+      <w:proofErr w:type="spellEnd"/>
       <w:r>
         <w:rPr>
           <w:rFonts w:eastAsia="Times New Roman" w:cs="Times New Roman"/>
@@ -2879,6 +3583,7 @@
         </w:rPr>
         <w:t xml:space="preserve"> de </w:t>
       </w:r>
+      <w:proofErr w:type="spellStart"/>
       <w:r>
         <w:rPr>
           <w:rFonts w:eastAsia="Times New Roman" w:cs="Courier New"/>
@@ -2888,6 +3593,7 @@
         </w:rPr>
         <w:t>flask_restful</w:t>
       </w:r>
+      <w:proofErr w:type="spellEnd"/>
       <w:r>
         <w:rPr>
           <w:rFonts w:eastAsia="Times New Roman" w:cs="Times New Roman"/>
@@ -2958,6 +3664,7 @@
         <w:lastRenderedPageBreak/>
         <w:t xml:space="preserve">  </w:t>
       </w:r>
+      <w:proofErr w:type="spellStart"/>
       <w:r>
         <w:rPr>
           <w:rFonts w:eastAsia="Times New Roman" w:cs="Times New Roman"/>
@@ -2965,7 +3672,37 @@
           <w:sz w:val="24"/>
           <w:szCs w:val="24"/>
         </w:rPr>
-        <w:t>Récupération de l'Image:</w:t>
+        <w:t>Récupération</w:t>
+      </w:r>
+      <w:proofErr w:type="spellEnd"/>
+      <w:r>
+        <w:rPr>
+          <w:rFonts w:eastAsia="Times New Roman" w:cs="Times New Roman"/>
+          <w:bCs/>
+          <w:sz w:val="24"/>
+          <w:szCs w:val="24"/>
+        </w:rPr>
+        <w:t xml:space="preserve"> de </w:t>
+      </w:r>
+      <w:proofErr w:type="spellStart"/>
+      <w:r>
+        <w:rPr>
+          <w:rFonts w:eastAsia="Times New Roman" w:cs="Times New Roman"/>
+          <w:bCs/>
+          <w:sz w:val="24"/>
+          <w:szCs w:val="24"/>
+        </w:rPr>
+        <w:t>l'Image</w:t>
+      </w:r>
+      <w:proofErr w:type="spellEnd"/>
+      <w:r>
+        <w:rPr>
+          <w:rFonts w:eastAsia="Times New Roman" w:cs="Times New Roman"/>
+          <w:bCs/>
+          <w:sz w:val="24"/>
+          <w:szCs w:val="24"/>
+        </w:rPr>
+        <w:t>:</w:t>
       </w:r>
     </w:p>
     <w:p>
@@ -2982,6 +3719,7 @@
           <w:lang w:val="fr-FR"/>
         </w:rPr>
       </w:pPr>
+      <w:proofErr w:type="spellStart"/>
       <w:r>
         <w:rPr>
           <w:rFonts w:eastAsia="Times New Roman" w:cs="Courier New"/>
@@ -2989,7 +3727,17 @@
           <w:szCs w:val="24"/>
           <w:lang w:val="fr-FR"/>
         </w:rPr>
-        <w:t>request.files.get("image")</w:t>
+        <w:t>request.files.get</w:t>
+      </w:r>
+      <w:proofErr w:type="spellEnd"/>
+      <w:r>
+        <w:rPr>
+          <w:rFonts w:eastAsia="Times New Roman" w:cs="Courier New"/>
+          <w:sz w:val="24"/>
+          <w:szCs w:val="24"/>
+          <w:lang w:val="fr-FR"/>
+        </w:rPr>
+        <w:t>("image")</w:t>
       </w:r>
       <w:r>
         <w:rPr>
@@ -3072,6 +3820,7 @@
         </w:rPr>
         <w:t xml:space="preserve"> est chargé et compilé avec </w:t>
       </w:r>
+      <w:proofErr w:type="spellStart"/>
       <w:r>
         <w:rPr>
           <w:rFonts w:eastAsia="Times New Roman" w:cs="Courier New"/>
@@ -3081,6 +3830,7 @@
         </w:rPr>
         <w:t>adam</w:t>
       </w:r>
+      <w:proofErr w:type="spellEnd"/>
       <w:r>
         <w:rPr>
           <w:rFonts w:eastAsia="Times New Roman" w:cs="Times New Roman"/>
@@ -3090,6 +3840,7 @@
         </w:rPr>
         <w:t xml:space="preserve"> comme optimiseur et </w:t>
       </w:r>
+      <w:proofErr w:type="spellStart"/>
       <w:r>
         <w:rPr>
           <w:rFonts w:eastAsia="Times New Roman" w:cs="Courier New"/>
@@ -3099,6 +3850,7 @@
         </w:rPr>
         <w:t>binary_crossentropy</w:t>
       </w:r>
+      <w:proofErr w:type="spellEnd"/>
       <w:r>
         <w:rPr>
           <w:rFonts w:eastAsia="Times New Roman" w:cs="Times New Roman"/>
@@ -3126,6 +3878,7 @@
         </w:rPr>
         <w:t xml:space="preserve">  </w:t>
       </w:r>
+      <w:proofErr w:type="spellStart"/>
       <w:r>
         <w:rPr>
           <w:rFonts w:eastAsia="Times New Roman" w:cs="Times New Roman"/>
@@ -3133,7 +3886,37 @@
           <w:sz w:val="24"/>
           <w:szCs w:val="24"/>
         </w:rPr>
-        <w:t>Prétraitement de l'Image:</w:t>
+        <w:t>Prétraitement</w:t>
+      </w:r>
+      <w:proofErr w:type="spellEnd"/>
+      <w:r>
+        <w:rPr>
+          <w:rFonts w:eastAsia="Times New Roman" w:cs="Times New Roman"/>
+          <w:bCs/>
+          <w:sz w:val="24"/>
+          <w:szCs w:val="24"/>
+        </w:rPr>
+        <w:t xml:space="preserve"> de </w:t>
+      </w:r>
+      <w:proofErr w:type="spellStart"/>
+      <w:r>
+        <w:rPr>
+          <w:rFonts w:eastAsia="Times New Roman" w:cs="Times New Roman"/>
+          <w:bCs/>
+          <w:sz w:val="24"/>
+          <w:szCs w:val="24"/>
+        </w:rPr>
+        <w:t>l'Image</w:t>
+      </w:r>
+      <w:proofErr w:type="spellEnd"/>
+      <w:r>
+        <w:rPr>
+          <w:rFonts w:eastAsia="Times New Roman" w:cs="Times New Roman"/>
+          <w:bCs/>
+          <w:sz w:val="24"/>
+          <w:szCs w:val="24"/>
+        </w:rPr>
+        <w:t>:</w:t>
       </w:r>
     </w:p>
     <w:p>
@@ -3181,7 +3964,27 @@
           <w:szCs w:val="24"/>
           <w:lang w:val="fr-FR"/>
         </w:rPr>
-        <w:t>Elle est ensuite convertie en un tableau numpy et ses dimensions sont étendues pour correspondre aux attentes du modèle.</w:t>
+        <w:t xml:space="preserve">Elle est ensuite convertie en un tableau </w:t>
+      </w:r>
+      <w:proofErr w:type="spellStart"/>
+      <w:r>
+        <w:rPr>
+          <w:rFonts w:eastAsia="Times New Roman" w:cs="Times New Roman"/>
+          <w:sz w:val="24"/>
+          <w:szCs w:val="24"/>
+          <w:lang w:val="fr-FR"/>
+        </w:rPr>
+        <w:t>numpy</w:t>
+      </w:r>
+      <w:proofErr w:type="spellEnd"/>
+      <w:r>
+        <w:rPr>
+          <w:rFonts w:eastAsia="Times New Roman" w:cs="Times New Roman"/>
+          <w:sz w:val="24"/>
+          <w:szCs w:val="24"/>
+          <w:lang w:val="fr-FR"/>
+        </w:rPr>
+        <w:t xml:space="preserve"> et ses dimensions sont étendues pour correspondre aux attentes du modèle.</w:t>
       </w:r>
     </w:p>
     <w:p>
@@ -3201,6 +4004,7 @@
         </w:rPr>
         <w:t xml:space="preserve">  </w:t>
       </w:r>
+      <w:proofErr w:type="spellStart"/>
       <w:r>
         <w:rPr>
           <w:rFonts w:eastAsia="Times New Roman" w:cs="Times New Roman"/>
@@ -3208,7 +4012,17 @@
           <w:sz w:val="24"/>
           <w:szCs w:val="24"/>
         </w:rPr>
-        <w:t>Prédiction:</w:t>
+        <w:t>Prédiction</w:t>
+      </w:r>
+      <w:proofErr w:type="spellEnd"/>
+      <w:r>
+        <w:rPr>
+          <w:rFonts w:eastAsia="Times New Roman" w:cs="Times New Roman"/>
+          <w:bCs/>
+          <w:sz w:val="24"/>
+          <w:szCs w:val="24"/>
+        </w:rPr>
+        <w:t>:</w:t>
       </w:r>
     </w:p>
     <w:p>
@@ -3283,7 +4097,27 @@
           <w:sz w:val="24"/>
           <w:szCs w:val="24"/>
         </w:rPr>
-        <w:t>Retour de la Réponse:</w:t>
+        <w:t xml:space="preserve">Retour de la </w:t>
+      </w:r>
+      <w:proofErr w:type="spellStart"/>
+      <w:r>
+        <w:rPr>
+          <w:rFonts w:eastAsia="Times New Roman" w:cs="Times New Roman"/>
+          <w:bCs/>
+          <w:sz w:val="24"/>
+          <w:szCs w:val="24"/>
+        </w:rPr>
+        <w:t>Réponse</w:t>
+      </w:r>
+      <w:proofErr w:type="spellEnd"/>
+      <w:r>
+        <w:rPr>
+          <w:rFonts w:eastAsia="Times New Roman" w:cs="Times New Roman"/>
+          <w:bCs/>
+          <w:sz w:val="24"/>
+          <w:szCs w:val="24"/>
+        </w:rPr>
+        <w:t>:</w:t>
       </w:r>
     </w:p>
     <w:p>
@@ -3320,17 +4154,28 @@
           <w:lang w:val="fr-FR"/>
         </w:rPr>
       </w:pPr>
-      <w:bookmarkStart w:id="13" w:name="_Toc170232288"/>
-      <w:r>
-        <w:rPr>
-          <w:rFonts w:asciiTheme="minorHAnsi" w:hAnsiTheme="minorHAnsi"/>
-          <w:sz w:val="24"/>
-          <w:szCs w:val="24"/>
-          <w:lang w:val="fr-FR"/>
-        </w:rPr>
-        <w:t>B. Partie Frontend</w:t>
-      </w:r>
-      <w:bookmarkEnd w:id="13"/>
+      <w:bookmarkStart w:id="14" w:name="_Toc170232288"/>
+      <w:r>
+        <w:rPr>
+          <w:rFonts w:asciiTheme="minorHAnsi" w:hAnsiTheme="minorHAnsi"/>
+          <w:sz w:val="24"/>
+          <w:szCs w:val="24"/>
+          <w:lang w:val="fr-FR"/>
+        </w:rPr>
+        <w:t xml:space="preserve">B. Partie </w:t>
+      </w:r>
+      <w:proofErr w:type="spellStart"/>
+      <w:r>
+        <w:rPr>
+          <w:rFonts w:asciiTheme="minorHAnsi" w:hAnsiTheme="minorHAnsi"/>
+          <w:sz w:val="24"/>
+          <w:szCs w:val="24"/>
+          <w:lang w:val="fr-FR"/>
+        </w:rPr>
+        <w:t>Frontend</w:t>
+      </w:r>
+      <w:bookmarkEnd w:id="14"/>
+      <w:proofErr w:type="spellEnd"/>
     </w:p>
     <w:p>
       <w:pPr>
@@ -3342,7 +4187,7 @@
           <w:lang w:val="fr-FR"/>
         </w:rPr>
       </w:pPr>
-      <w:bookmarkStart w:id="14" w:name="_Toc170232289"/>
+      <w:bookmarkStart w:id="15" w:name="_Toc170232289"/>
       <w:r>
         <w:rPr>
           <w:rStyle w:val="lev"/>
@@ -3350,9 +4195,20 @@
           <w:b w:val="0"/>
           <w:lang w:val="fr-FR"/>
         </w:rPr>
-        <w:t>Code de l'Interface Utilisateur avec Streamlit</w:t>
-      </w:r>
-      <w:bookmarkEnd w:id="14"/>
+        <w:t xml:space="preserve">Code de l'Interface Utilisateur avec </w:t>
+      </w:r>
+      <w:proofErr w:type="spellStart"/>
+      <w:r>
+        <w:rPr>
+          <w:rStyle w:val="lev"/>
+          <w:rFonts w:asciiTheme="minorHAnsi" w:hAnsiTheme="minorHAnsi"/>
+          <w:b w:val="0"/>
+          <w:lang w:val="fr-FR"/>
+        </w:rPr>
+        <w:t>Streamlit</w:t>
+      </w:r>
+      <w:bookmarkEnd w:id="15"/>
+      <w:proofErr w:type="spellEnd"/>
     </w:p>
     <w:p>
       <w:pPr>
@@ -3370,8 +4226,19 @@
           <w:sz w:val="24"/>
           <w:szCs w:val="24"/>
         </w:rPr>
-        <w:t>Description du Processus</w:t>
-      </w:r>
+        <w:t xml:space="preserve">Description du </w:t>
+      </w:r>
+      <w:proofErr w:type="spellStart"/>
+      <w:r>
+        <w:rPr>
+          <w:rFonts w:eastAsia="Times New Roman" w:cs="Times New Roman"/>
+          <w:bCs/>
+          <w:sz w:val="24"/>
+          <w:szCs w:val="24"/>
+        </w:rPr>
+        <w:t>Processus</w:t>
+      </w:r>
+      <w:proofErr w:type="spellEnd"/>
     </w:p>
     <w:p>
       <w:pPr>
@@ -3386,6 +4253,7 @@
           <w:szCs w:val="24"/>
         </w:rPr>
       </w:pPr>
+      <w:proofErr w:type="spellStart"/>
       <w:r>
         <w:rPr>
           <w:rFonts w:eastAsia="Times New Roman" w:cs="Times New Roman"/>
@@ -3393,7 +4261,57 @@
           <w:sz w:val="24"/>
           <w:szCs w:val="24"/>
         </w:rPr>
-        <w:t>Initialisation de l'Application Streamlit:</w:t>
+        <w:t>Initialisation</w:t>
+      </w:r>
+      <w:proofErr w:type="spellEnd"/>
+      <w:r>
+        <w:rPr>
+          <w:rFonts w:eastAsia="Times New Roman" w:cs="Times New Roman"/>
+          <w:bCs/>
+          <w:sz w:val="24"/>
+          <w:szCs w:val="24"/>
+        </w:rPr>
+        <w:t xml:space="preserve"> de </w:t>
+      </w:r>
+      <w:proofErr w:type="spellStart"/>
+      <w:r>
+        <w:rPr>
+          <w:rFonts w:eastAsia="Times New Roman" w:cs="Times New Roman"/>
+          <w:bCs/>
+          <w:sz w:val="24"/>
+          <w:szCs w:val="24"/>
+        </w:rPr>
+        <w:t>l'Application</w:t>
+      </w:r>
+      <w:proofErr w:type="spellEnd"/>
+      <w:r>
+        <w:rPr>
+          <w:rFonts w:eastAsia="Times New Roman" w:cs="Times New Roman"/>
+          <w:bCs/>
+          <w:sz w:val="24"/>
+          <w:szCs w:val="24"/>
+        </w:rPr>
+        <w:t xml:space="preserve"> </w:t>
+      </w:r>
+      <w:proofErr w:type="spellStart"/>
+      <w:r>
+        <w:rPr>
+          <w:rFonts w:eastAsia="Times New Roman" w:cs="Times New Roman"/>
+          <w:bCs/>
+          <w:sz w:val="24"/>
+          <w:szCs w:val="24"/>
+        </w:rPr>
+        <w:t>Streamlit</w:t>
+      </w:r>
+      <w:proofErr w:type="spellEnd"/>
+      <w:r>
+        <w:rPr>
+          <w:rFonts w:eastAsia="Times New Roman" w:cs="Times New Roman"/>
+          <w:bCs/>
+          <w:sz w:val="24"/>
+          <w:szCs w:val="24"/>
+        </w:rPr>
+        <w:t>:</w:t>
       </w:r>
     </w:p>
     <w:p>
@@ -3433,6 +4351,7 @@
           <w:szCs w:val="24"/>
         </w:rPr>
       </w:pPr>
+      <w:proofErr w:type="spellStart"/>
       <w:r>
         <w:rPr>
           <w:rFonts w:eastAsia="Times New Roman" w:cs="Times New Roman"/>
@@ -3440,7 +4359,37 @@
           <w:sz w:val="24"/>
           <w:szCs w:val="24"/>
         </w:rPr>
-        <w:t>Téléchargement de l'Image:</w:t>
+        <w:t>Téléchargement</w:t>
+      </w:r>
+      <w:proofErr w:type="spellEnd"/>
+      <w:r>
+        <w:rPr>
+          <w:rFonts w:eastAsia="Times New Roman" w:cs="Times New Roman"/>
+          <w:bCs/>
+          <w:sz w:val="24"/>
+          <w:szCs w:val="24"/>
+        </w:rPr>
+        <w:t xml:space="preserve"> de </w:t>
+      </w:r>
+      <w:proofErr w:type="spellStart"/>
+      <w:r>
+        <w:rPr>
+          <w:rFonts w:eastAsia="Times New Roman" w:cs="Times New Roman"/>
+          <w:bCs/>
+          <w:sz w:val="24"/>
+          <w:szCs w:val="24"/>
+        </w:rPr>
+        <w:t>l'Image</w:t>
+      </w:r>
+      <w:proofErr w:type="spellEnd"/>
+      <w:r>
+        <w:rPr>
+          <w:rFonts w:eastAsia="Times New Roman" w:cs="Times New Roman"/>
+          <w:bCs/>
+          <w:sz w:val="24"/>
+          <w:szCs w:val="24"/>
+        </w:rPr>
+        <w:t>:</w:t>
       </w:r>
     </w:p>
     <w:p>
@@ -3466,6 +4415,8 @@
         </w:rPr>
         <w:t xml:space="preserve">Utilisation de </w:t>
       </w:r>
+      <w:proofErr w:type="spellStart"/>
+      <w:proofErr w:type="gramStart"/>
       <w:r>
         <w:rPr>
           <w:rFonts w:eastAsia="Times New Roman" w:cs="Courier New"/>
@@ -3473,8 +4424,19 @@
           <w:szCs w:val="24"/>
           <w:lang w:val="fr-FR"/>
         </w:rPr>
-        <w:t>st.file_uploader</w:t>
-      </w:r>
+        <w:t>st.file</w:t>
+      </w:r>
+      <w:proofErr w:type="gramEnd"/>
+      <w:r>
+        <w:rPr>
+          <w:rFonts w:eastAsia="Times New Roman" w:cs="Courier New"/>
+          <w:sz w:val="24"/>
+          <w:szCs w:val="24"/>
+          <w:lang w:val="fr-FR"/>
+        </w:rPr>
+        <w:t>_uploader</w:t>
+      </w:r>
+      <w:proofErr w:type="spellEnd"/>
       <w:r>
         <w:rPr>
           <w:rFonts w:eastAsia="Times New Roman" w:cs="Times New Roman"/>
@@ -3498,6 +4460,7 @@
           <w:szCs w:val="24"/>
         </w:rPr>
       </w:pPr>
+      <w:proofErr w:type="spellStart"/>
       <w:r>
         <w:rPr>
           <w:rFonts w:eastAsia="Times New Roman" w:cs="Times New Roman"/>
@@ -3505,7 +4468,37 @@
           <w:sz w:val="24"/>
           <w:szCs w:val="24"/>
         </w:rPr>
-        <w:t>Affichage de l'Image:</w:t>
+        <w:t>Affichage</w:t>
+      </w:r>
+      <w:proofErr w:type="spellEnd"/>
+      <w:r>
+        <w:rPr>
+          <w:rFonts w:eastAsia="Times New Roman" w:cs="Times New Roman"/>
+          <w:bCs/>
+          <w:sz w:val="24"/>
+          <w:szCs w:val="24"/>
+        </w:rPr>
+        <w:t xml:space="preserve"> de </w:t>
+      </w:r>
+      <w:proofErr w:type="spellStart"/>
+      <w:r>
+        <w:rPr>
+          <w:rFonts w:eastAsia="Times New Roman" w:cs="Times New Roman"/>
+          <w:bCs/>
+          <w:sz w:val="24"/>
+          <w:szCs w:val="24"/>
+        </w:rPr>
+        <w:t>l'Image</w:t>
+      </w:r>
+      <w:proofErr w:type="spellEnd"/>
+      <w:r>
+        <w:rPr>
+          <w:rFonts w:eastAsia="Times New Roman" w:cs="Times New Roman"/>
+          <w:bCs/>
+          <w:sz w:val="24"/>
+          <w:szCs w:val="24"/>
+        </w:rPr>
+        <w:t>:</w:t>
       </w:r>
     </w:p>
     <w:p>
@@ -3553,7 +4546,27 @@
           <w:sz w:val="24"/>
           <w:szCs w:val="24"/>
         </w:rPr>
-        <w:t>Classification de l'Image:</w:t>
+        <w:t xml:space="preserve">Classification de </w:t>
+      </w:r>
+      <w:proofErr w:type="spellStart"/>
+      <w:r>
+        <w:rPr>
+          <w:rFonts w:eastAsia="Times New Roman" w:cs="Times New Roman"/>
+          <w:bCs/>
+          <w:sz w:val="24"/>
+          <w:szCs w:val="24"/>
+        </w:rPr>
+        <w:t>l'Image</w:t>
+      </w:r>
+      <w:proofErr w:type="spellEnd"/>
+      <w:r>
+        <w:rPr>
+          <w:rFonts w:eastAsia="Times New Roman" w:cs="Times New Roman"/>
+          <w:bCs/>
+          <w:sz w:val="24"/>
+          <w:szCs w:val="24"/>
+        </w:rPr>
+        <w:t>:</w:t>
       </w:r>
     </w:p>
     <w:p>
@@ -3577,7 +4590,47 @@
           <w:szCs w:val="24"/>
           <w:lang w:val="fr-FR"/>
         </w:rPr>
-        <w:t>Lorsque l'utilisateur clique sur le bouton "Classify", l'image est envoyée à l'API Flask via une requête POST.</w:t>
+        <w:t>Lorsque l'utilisateur clique sur le bouton "</w:t>
+      </w:r>
+      <w:proofErr w:type="spellStart"/>
+      <w:r>
+        <w:rPr>
+          <w:rFonts w:eastAsia="Times New Roman" w:cs="Times New Roman"/>
+          <w:sz w:val="24"/>
+          <w:szCs w:val="24"/>
+          <w:lang w:val="fr-FR"/>
+        </w:rPr>
+        <w:t>Classify</w:t>
+      </w:r>
+      <w:proofErr w:type="spellEnd"/>
+      <w:r>
+        <w:rPr>
+          <w:rFonts w:eastAsia="Times New Roman" w:cs="Times New Roman"/>
+          <w:sz w:val="24"/>
+          <w:szCs w:val="24"/>
+          <w:lang w:val="fr-FR"/>
+        </w:rPr>
+        <w:t xml:space="preserve">", l'image est envoyée à l'API </w:t>
+      </w:r>
+      <w:proofErr w:type="spellStart"/>
+      <w:r>
+        <w:rPr>
+          <w:rFonts w:eastAsia="Times New Roman" w:cs="Times New Roman"/>
+          <w:sz w:val="24"/>
+          <w:szCs w:val="24"/>
+          <w:lang w:val="fr-FR"/>
+        </w:rPr>
+        <w:t>Flask</w:t>
+      </w:r>
+      <w:proofErr w:type="spellEnd"/>
+      <w:r>
+        <w:rPr>
+          <w:rFonts w:eastAsia="Times New Roman" w:cs="Times New Roman"/>
+          <w:sz w:val="24"/>
+          <w:szCs w:val="24"/>
+          <w:lang w:val="fr-FR"/>
+        </w:rPr>
+        <w:t xml:space="preserve"> via une requête POST.</w:t>
       </w:r>
     </w:p>
     <w:p>
@@ -3613,7 +4666,7 @@
           <w:szCs w:val="24"/>
         </w:rPr>
       </w:pPr>
-      <w:bookmarkStart w:id="15" w:name="_Toc170232290"/>
+      <w:bookmarkStart w:id="16" w:name="_Toc170232290"/>
       <w:r>
         <w:rPr>
           <w:rFonts w:asciiTheme="minorHAnsi" w:hAnsiTheme="minorHAnsi"/>
@@ -3624,7 +4677,7 @@
         <w:lastRenderedPageBreak/>
         <w:t>C. Déploiement sur le Cloud</w:t>
       </w:r>
-      <w:bookmarkEnd w:id="15"/>
+      <w:bookmarkEnd w:id="16"/>
     </w:p>
     <w:p>
       <w:pPr>
@@ -3638,7 +4691,7 @@
           <w:lang w:val="fr-FR"/>
         </w:rPr>
       </w:pPr>
-      <w:bookmarkStart w:id="16" w:name="_Toc170232291"/>
+      <w:bookmarkStart w:id="17" w:name="_Toc170232291"/>
       <w:r>
         <w:rPr>
           <w:rFonts w:asciiTheme="minorHAnsi" w:eastAsia="Times New Roman" w:hAnsiTheme="minorHAnsi"/>
@@ -3646,7 +4699,7 @@
         </w:rPr>
         <w:t>Construction et Déploiement de l'Image Docker:</w:t>
       </w:r>
-      <w:bookmarkEnd w:id="16"/>
+      <w:bookmarkEnd w:id="17"/>
     </w:p>
     <w:p>
       <w:pPr>
@@ -3661,22 +4714,88 @@
           <w:szCs w:val="24"/>
         </w:rPr>
       </w:pPr>
-      <w:r>
-        <w:rPr>
-          <w:rFonts w:eastAsia="Times New Roman" w:cs="Times New Roman"/>
-          <w:sz w:val="24"/>
-          <w:szCs w:val="24"/>
-        </w:rPr>
-        <w:t xml:space="preserve">Construire l'image Docker: </w:t>
-      </w:r>
+      <w:proofErr w:type="spellStart"/>
+      <w:r>
+        <w:rPr>
+          <w:rFonts w:eastAsia="Times New Roman" w:cs="Times New Roman"/>
+          <w:sz w:val="24"/>
+          <w:szCs w:val="24"/>
+        </w:rPr>
+        <w:t>Construire</w:t>
+      </w:r>
+      <w:proofErr w:type="spellEnd"/>
+      <w:r>
+        <w:rPr>
+          <w:rFonts w:eastAsia="Times New Roman" w:cs="Times New Roman"/>
+          <w:sz w:val="24"/>
+          <w:szCs w:val="24"/>
+        </w:rPr>
+        <w:t xml:space="preserve"> </w:t>
+      </w:r>
+      <w:proofErr w:type="spellStart"/>
+      <w:r>
+        <w:rPr>
+          <w:rFonts w:eastAsia="Times New Roman" w:cs="Times New Roman"/>
+          <w:sz w:val="24"/>
+          <w:szCs w:val="24"/>
+        </w:rPr>
+        <w:t>l'image</w:t>
+      </w:r>
+      <w:proofErr w:type="spellEnd"/>
+      <w:r>
+        <w:rPr>
+          <w:rFonts w:eastAsia="Times New Roman" w:cs="Times New Roman"/>
+          <w:sz w:val="24"/>
+          <w:szCs w:val="24"/>
+        </w:rPr>
+        <w:t xml:space="preserve"> Docker: </w:t>
+      </w:r>
+      <w:proofErr w:type="spellStart"/>
       <w:r>
         <w:rPr>
           <w:rFonts w:eastAsia="Times New Roman" w:cs="Courier New"/>
           <w:sz w:val="24"/>
           <w:szCs w:val="24"/>
         </w:rPr>
-        <w:t>docker build -t cat_dog_classifier .</w:t>
-      </w:r>
+        <w:t>docker</w:t>
+      </w:r>
+      <w:proofErr w:type="spellEnd"/>
+      <w:r>
+        <w:rPr>
+          <w:rFonts w:eastAsia="Times New Roman" w:cs="Courier New"/>
+          <w:sz w:val="24"/>
+          <w:szCs w:val="24"/>
+        </w:rPr>
+        <w:t xml:space="preserve"> build -t </w:t>
+      </w:r>
+      <w:proofErr w:type="spellStart"/>
+      <w:r>
+        <w:rPr>
+          <w:rFonts w:eastAsia="Times New Roman" w:cs="Courier New"/>
+          <w:sz w:val="24"/>
+          <w:szCs w:val="24"/>
+        </w:rPr>
+        <w:t>cat_dog_</w:t>
+      </w:r>
+      <w:proofErr w:type="gramStart"/>
+      <w:r>
+        <w:rPr>
+          <w:rFonts w:eastAsia="Times New Roman" w:cs="Courier New"/>
+          <w:sz w:val="24"/>
+          <w:szCs w:val="24"/>
+        </w:rPr>
+        <w:t>classifier</w:t>
+      </w:r>
+      <w:proofErr w:type="spellEnd"/>
+      <w:r>
+        <w:rPr>
+          <w:rFonts w:eastAsia="Times New Roman" w:cs="Courier New"/>
+          <w:sz w:val="24"/>
+          <w:szCs w:val="24"/>
+        </w:rPr>
+        <w:t xml:space="preserve"> .</w:t>
+      </w:r>
+      <w:proofErr w:type="gramEnd"/>
     </w:p>
     <w:p>
       <w:pPr>
@@ -3714,7 +4833,7 @@
           <w:lang w:val="fr-FR"/>
         </w:rPr>
       </w:pPr>
-      <w:bookmarkStart w:id="17" w:name="_Toc170232292"/>
+      <w:bookmarkStart w:id="18" w:name="_Toc170232292"/>
       <w:r>
         <w:rPr>
           <w:rFonts w:asciiTheme="minorHAnsi" w:eastAsia="Times New Roman" w:hAnsiTheme="minorHAnsi"/>
@@ -3722,7 +4841,7 @@
         </w:rPr>
         <w:t>Configuration de Google Cloud Platform:</w:t>
       </w:r>
-      <w:bookmarkEnd w:id="17"/>
+      <w:bookmarkEnd w:id="18"/>
     </w:p>
     <w:p>
       <w:pPr>
@@ -3761,13 +4880,23 @@
           <w:szCs w:val="24"/>
         </w:rPr>
       </w:pPr>
-      <w:r>
-        <w:rPr>
-          <w:rFonts w:eastAsia="Times New Roman" w:cs="Times New Roman"/>
-          <w:sz w:val="24"/>
-          <w:szCs w:val="24"/>
-        </w:rPr>
-        <w:t>Configurer Google Cloud Run.</w:t>
+      <w:proofErr w:type="spellStart"/>
+      <w:r>
+        <w:rPr>
+          <w:rFonts w:eastAsia="Times New Roman" w:cs="Times New Roman"/>
+          <w:sz w:val="24"/>
+          <w:szCs w:val="24"/>
+        </w:rPr>
+        <w:t>Configurer</w:t>
+      </w:r>
+      <w:proofErr w:type="spellEnd"/>
+      <w:r>
+        <w:rPr>
+          <w:rFonts w:eastAsia="Times New Roman" w:cs="Times New Roman"/>
+          <w:sz w:val="24"/>
+          <w:szCs w:val="24"/>
+        </w:rPr>
+        <w:t xml:space="preserve"> Google Cloud Run.</w:t>
       </w:r>
     </w:p>
     <w:p>
@@ -3784,25 +4913,25 @@
           <w:lang w:val="fr-FR"/>
         </w:rPr>
       </w:pPr>
-      <w:r>
-        <w:rPr>
-          <w:rFonts w:eastAsia="Times New Roman" w:cs="Times New Roman"/>
-          <w:sz w:val="24"/>
-          <w:szCs w:val="24"/>
-          <w:lang w:val="fr-FR"/>
-        </w:rPr>
-        <w:t>déployer l'image Docke</w:t>
-      </w:r>
-      <w:bookmarkStart w:id="18" w:name="_GoBack"/>
-      <w:bookmarkEnd w:id="18"/>
-      <w:r>
-        <w:rPr>
-          <w:rFonts w:eastAsia="Times New Roman" w:cs="Times New Roman"/>
-          <w:sz w:val="24"/>
-          <w:szCs w:val="24"/>
-          <w:lang w:val="fr-FR"/>
-        </w:rPr>
-        <w:t>r sur GCP.</w:t>
+      <w:proofErr w:type="gramStart"/>
+      <w:r>
+        <w:rPr>
+          <w:rFonts w:eastAsia="Times New Roman" w:cs="Times New Roman"/>
+          <w:sz w:val="24"/>
+          <w:szCs w:val="24"/>
+          <w:lang w:val="fr-FR"/>
+        </w:rPr>
+        <w:t>déployer</w:t>
+      </w:r>
+      <w:proofErr w:type="gramEnd"/>
+      <w:r>
+        <w:rPr>
+          <w:rFonts w:eastAsia="Times New Roman" w:cs="Times New Roman"/>
+          <w:sz w:val="24"/>
+          <w:szCs w:val="24"/>
+          <w:lang w:val="fr-FR"/>
+        </w:rPr>
+        <w:t xml:space="preserve"> l'image Docker sur GCP.</w:t>
       </w:r>
     </w:p>
     <w:p>
@@ -3924,7 +5053,39 @@
           <w:rFonts w:asciiTheme="minorHAnsi" w:hAnsiTheme="minorHAnsi"/>
           <w:lang w:val="fr-FR"/>
         </w:rPr>
-        <w:t>Le projet de classification d'images de chiens et de chats a permis de mettre en œuvre une solution complète de bout en bout, comprenant une API backend, une interface frontend et un déploiement sur le cloud. Les résultats sont prometteurs, bien que certaines améliorations soient nécessaires pour améliorer la précision et l'efficacité de la solution.</w:t>
+        <w:t xml:space="preserve">Le projet de classification d'images de chiens et de chats a permis de mettre en œuvre une solution complète de bout en bout, comprenant une API </w:t>
+      </w:r>
+      <w:proofErr w:type="spellStart"/>
+      <w:r>
+        <w:rPr>
+          <w:rFonts w:asciiTheme="minorHAnsi" w:hAnsiTheme="minorHAnsi"/>
+          <w:lang w:val="fr-FR"/>
+        </w:rPr>
+        <w:t>backend</w:t>
+      </w:r>
+      <w:proofErr w:type="spellEnd"/>
+      <w:r>
+        <w:rPr>
+          <w:rFonts w:asciiTheme="minorHAnsi" w:hAnsiTheme="minorHAnsi"/>
+          <w:lang w:val="fr-FR"/>
+        </w:rPr>
+        <w:t xml:space="preserve">, une interface </w:t>
+      </w:r>
+      <w:proofErr w:type="spellStart"/>
+      <w:r>
+        <w:rPr>
+          <w:rFonts w:asciiTheme="minorHAnsi" w:hAnsiTheme="minorHAnsi"/>
+          <w:lang w:val="fr-FR"/>
+        </w:rPr>
+        <w:t>frontend</w:t>
+      </w:r>
+      <w:proofErr w:type="spellEnd"/>
+      <w:r>
+        <w:rPr>
+          <w:rFonts w:asciiTheme="minorHAnsi" w:hAnsiTheme="minorHAnsi"/>
+          <w:lang w:val="fr-FR"/>
+        </w:rPr>
+        <w:t xml:space="preserve"> et un déploiement sur le cloud. Les résultats sont prometteurs, bien que certaines améliorations soient nécessaires pour améliorer la précision et l'efficacité de la solution.</w:t>
       </w:r>
     </w:p>
     <w:p>
@@ -3943,9 +5104,19 @@
           <w:sz w:val="24"/>
           <w:szCs w:val="24"/>
         </w:rPr>
-        <w:t>7. Références</w:t>
+        <w:t xml:space="preserve">7. </w:t>
+      </w:r>
+      <w:proofErr w:type="spellStart"/>
+      <w:r>
+        <w:rPr>
+          <w:rFonts w:asciiTheme="minorHAnsi" w:hAnsiTheme="minorHAnsi"/>
+          <w:sz w:val="24"/>
+          <w:szCs w:val="24"/>
+        </w:rPr>
+        <w:t>Références</w:t>
       </w:r>
       <w:bookmarkEnd w:id="21"/>
+      <w:proofErr w:type="spellEnd"/>
     </w:p>
     <w:p>
       <w:pPr>
@@ -3966,7 +5137,25 @@
           <w:szCs w:val="24"/>
           <w:lang w:val="fr-FR"/>
         </w:rPr>
-        <w:t>Documentation Flask: https://flask.palletsprojects.com/</w:t>
+        <w:t xml:space="preserve">Documentation </w:t>
+      </w:r>
+      <w:proofErr w:type="spellStart"/>
+      <w:r>
+        <w:rPr>
+          <w:sz w:val="24"/>
+          <w:szCs w:val="24"/>
+          <w:lang w:val="fr-FR"/>
+        </w:rPr>
+        <w:t>Flask</w:t>
+      </w:r>
+      <w:proofErr w:type="spellEnd"/>
+      <w:r>
+        <w:rPr>
+          <w:sz w:val="24"/>
+          <w:szCs w:val="24"/>
+          <w:lang w:val="fr-FR"/>
+        </w:rPr>
+        <w:t>: https://flask.palletsprojects.com/</w:t>
       </w:r>
     </w:p>
     <w:p>
@@ -3988,7 +5177,25 @@
           <w:szCs w:val="24"/>
           <w:lang w:val="fr-FR"/>
         </w:rPr>
-        <w:t>Documentation Streamlit: https://docs.streamlit.io/</w:t>
+        <w:t xml:space="preserve">Documentation </w:t>
+      </w:r>
+      <w:proofErr w:type="spellStart"/>
+      <w:r>
+        <w:rPr>
+          <w:sz w:val="24"/>
+          <w:szCs w:val="24"/>
+          <w:lang w:val="fr-FR"/>
+        </w:rPr>
+        <w:t>Streamlit</w:t>
+      </w:r>
+      <w:proofErr w:type="spellEnd"/>
+      <w:r>
+        <w:rPr>
+          <w:sz w:val="24"/>
+          <w:szCs w:val="24"/>
+          <w:lang w:val="fr-FR"/>
+        </w:rPr>
+        <w:t>: https://docs.streamlit.io/</w:t>
       </w:r>
     </w:p>
     <w:p>
@@ -4040,7 +5247,43 @@
           <w:szCs w:val="24"/>
           <w:lang w:val="fr-FR"/>
         </w:rPr>
-        <w:t>Tutoriels et articles divers sur Medium, Stack Overflow et d'autres plateformes spécialisées.</w:t>
+        <w:t xml:space="preserve">Tutoriels et articles divers sur Medium, </w:t>
+      </w:r>
+      <w:proofErr w:type="spellStart"/>
+      <w:r>
+        <w:rPr>
+          <w:sz w:val="24"/>
+          <w:szCs w:val="24"/>
+          <w:lang w:val="fr-FR"/>
+        </w:rPr>
+        <w:t>Stack</w:t>
+      </w:r>
+      <w:proofErr w:type="spellEnd"/>
+      <w:r>
+        <w:rPr>
+          <w:sz w:val="24"/>
+          <w:szCs w:val="24"/>
+          <w:lang w:val="fr-FR"/>
+        </w:rPr>
+        <w:t xml:space="preserve"> </w:t>
+      </w:r>
+      <w:proofErr w:type="spellStart"/>
+      <w:r>
+        <w:rPr>
+          <w:sz w:val="24"/>
+          <w:szCs w:val="24"/>
+          <w:lang w:val="fr-FR"/>
+        </w:rPr>
+        <w:t>Overflow</w:t>
+      </w:r>
+      <w:proofErr w:type="spellEnd"/>
+      <w:r>
+        <w:rPr>
+          <w:sz w:val="24"/>
+          <w:szCs w:val="24"/>
+          <w:lang w:val="fr-FR"/>
+        </w:rPr>
+        <w:t xml:space="preserve"> et d'autres plateformes spécialisées.</w:t>
       </w:r>
     </w:p>
     <w:p>
@@ -4256,7 +5499,7 @@
                                     <w:noProof/>
                                     <w:lang w:val="fr-FR"/>
                                   </w:rPr>
-                                  <w:t>5</w:t>
+                                  <w:t>4</w:t>
                                 </w:r>
                                 <w:r>
                                   <w:fldChar w:fldCharType="end"/>
@@ -4307,7 +5550,7 @@
                               <w:noProof/>
                               <w:lang w:val="fr-FR"/>
                             </w:rPr>
-                            <w:t>5</w:t>
+                            <w:t>4</w:t>
                           </w:r>
                           <w:r>
                             <w:fldChar w:fldCharType="end"/>
@@ -7664,7 +8907,7 @@
 </file>
 
 <file path=customXml/itemProps1.xml><?xml version="1.0" encoding="utf-8"?>
-<ds:datastoreItem xmlns:ds="http://schemas.openxmlformats.org/officeDocument/2006/customXml" ds:itemID="{F783C096-237F-44FC-A321-A6FDCFF8B4B3}">
+<ds:datastoreItem xmlns:ds="http://schemas.openxmlformats.org/officeDocument/2006/customXml" ds:itemID="{207DF1AE-995F-4082-98A6-ECBAFDE5B208}">
   <ds:schemaRefs>
     <ds:schemaRef ds:uri="http://schemas.openxmlformats.org/officeDocument/2006/bibliography"/>
   </ds:schemaRefs>

</xml_diff>